<commit_message>
Essential Hypertension code sets pdf was updated
</commit_message>
<xml_diff>
--- a/health_dimensions/health condition - medical/htn_blood_pressure_cvr_03/htn_control_cvr_02_tsd_v01.docx
+++ b/health_dimensions/health condition - medical/htn_blood_pressure_cvr_03/htn_control_cvr_02_tsd_v01.docx
@@ -632,85 +632,6 @@
         <w:t xml:space="preserve"> </w:t>
       </w:r>
       <w:hyperlink r:id="rId11" w:history="1">
-        <w:r>
-          <w:rPr>
-            <w:rStyle w:val="Hyperlink"/>
-            <w:rFonts w:ascii="Aptos" w:eastAsia="Times New Roman" w:hAnsi="Aptos" w:cs="Calibri"/>
-            <w:sz w:val="22"/>
-            <w:szCs w:val="22"/>
-          </w:rPr>
-          <w:t>essential_hypertension_01_</w:t>
-        </w:r>
-        <w:r>
-          <w:rPr>
-            <w:rStyle w:val="Hyperlink"/>
-            <w:rFonts w:ascii="Aptos" w:eastAsia="Times New Roman" w:hAnsi="Aptos" w:cs="Calibri"/>
-            <w:sz w:val="22"/>
-            <w:szCs w:val="22"/>
-          </w:rPr>
-          <w:t>b</w:t>
-        </w:r>
-        <w:r>
-          <w:rPr>
-            <w:rStyle w:val="Hyperlink"/>
-            <w:rFonts w:ascii="Aptos" w:eastAsia="Times New Roman" w:hAnsi="Aptos" w:cs="Calibri"/>
-            <w:sz w:val="22"/>
-            <w:szCs w:val="22"/>
-          </w:rPr>
-          <w:t>ase</w:t>
-        </w:r>
-        <w:r>
-          <w:rPr>
-            <w:rStyle w:val="Hyperlink"/>
-            <w:rFonts w:ascii="Aptos" w:eastAsia="Times New Roman" w:hAnsi="Aptos" w:cs="Calibri"/>
-            <w:sz w:val="22"/>
-            <w:szCs w:val="22"/>
-          </w:rPr>
-          <w:t>.txt</w:t>
-        </w:r>
-      </w:hyperlink>
-    </w:p>
-    <w:p>
-      <w:pPr>
-        <w:pStyle w:val="Default"/>
-        <w:ind w:firstLine="720"/>
-        <w:rPr>
-          <w:rFonts w:ascii="Aptos" w:eastAsia="Times New Roman" w:hAnsi="Aptos" w:cs="Calibri"/>
-          <w:sz w:val="22"/>
-          <w:szCs w:val="22"/>
-        </w:rPr>
-      </w:pPr>
-      <w:r>
-        <w:rPr>
-          <w:rFonts w:ascii="Aptos" w:eastAsia="Times New Roman" w:hAnsi="Aptos" w:cs="Calibri"/>
-          <w:b/>
-          <w:bCs/>
-          <w:sz w:val="22"/>
-          <w:szCs w:val="22"/>
-        </w:rPr>
-        <w:t>Base Code Set</w:t>
-      </w:r>
-      <w:r>
-        <w:rPr>
-          <w:rFonts w:ascii="Aptos" w:eastAsia="Times New Roman" w:hAnsi="Aptos" w:cs="Calibri"/>
-          <w:b/>
-          <w:bCs/>
-          <w:sz w:val="22"/>
-          <w:szCs w:val="22"/>
-        </w:rPr>
-        <w:t xml:space="preserve"> as pdf</w:t>
-      </w:r>
-      <w:r>
-        <w:rPr>
-          <w:rFonts w:ascii="Aptos" w:eastAsia="Times New Roman" w:hAnsi="Aptos" w:cs="Calibri"/>
-          <w:b/>
-          <w:bCs/>
-          <w:sz w:val="22"/>
-          <w:szCs w:val="22"/>
-        </w:rPr>
-        <w:t xml:space="preserve">: </w:t>
-      </w:r>
-      <w:hyperlink r:id="rId12" w:history="1">
         <w:r>
           <w:rPr>
             <w:rStyle w:val="Hyperlink"/>
@@ -727,8 +648,31 @@
             <w:sz w:val="22"/>
             <w:szCs w:val="22"/>
           </w:rPr>
-          <w:t>.</w:t>
+          <w:t>.txt</w:t>
         </w:r>
+      </w:hyperlink>
+    </w:p>
+    <w:p>
+      <w:pPr>
+        <w:pStyle w:val="Default"/>
+        <w:ind w:firstLine="720"/>
+        <w:rPr>
+          <w:rFonts w:ascii="Aptos" w:eastAsia="Times New Roman" w:hAnsi="Aptos" w:cs="Calibri"/>
+          <w:sz w:val="22"/>
+          <w:szCs w:val="22"/>
+        </w:rPr>
+      </w:pPr>
+      <w:r>
+        <w:rPr>
+          <w:rFonts w:ascii="Aptos" w:eastAsia="Times New Roman" w:hAnsi="Aptos" w:cs="Calibri"/>
+          <w:b/>
+          <w:bCs/>
+          <w:sz w:val="22"/>
+          <w:szCs w:val="22"/>
+        </w:rPr>
+        <w:t xml:space="preserve">Base Code Set as pdf: </w:t>
+      </w:r>
+      <w:hyperlink r:id="rId12" w:history="1">
         <w:r>
           <w:rPr>
             <w:rStyle w:val="Hyperlink"/>
@@ -736,7 +680,7 @@
             <w:sz w:val="22"/>
             <w:szCs w:val="22"/>
           </w:rPr>
-          <w:t>pdf</w:t>
+          <w:t>essential_hypertension_01_base.pdf</w:t>
         </w:r>
       </w:hyperlink>
     </w:p>
@@ -861,23 +805,7 @@
           <w:b/>
           <w:bCs/>
         </w:rPr>
-        <w:t>Reference Code Set</w:t>
-      </w:r>
-      <w:r>
-        <w:rPr>
-          <w:rFonts w:ascii="Aptos" w:eastAsia="Times New Roman" w:hAnsi="Aptos" w:cs="Calibri"/>
-          <w:b/>
-          <w:bCs/>
-        </w:rPr>
-        <w:t xml:space="preserve"> as pdf</w:t>
-      </w:r>
-      <w:r>
-        <w:rPr>
-          <w:rFonts w:ascii="Aptos" w:eastAsia="Times New Roman" w:hAnsi="Aptos" w:cs="Calibri"/>
-          <w:b/>
-          <w:bCs/>
-        </w:rPr>
-        <w:t>:</w:t>
+        <w:t>Reference Code Set as pdf:</w:t>
       </w:r>
       <w:r>
         <w:rPr>
@@ -891,14 +819,21 @@
             <w:rStyle w:val="Hyperlink"/>
             <w:rFonts w:ascii="Aptos" w:eastAsia="Times New Roman" w:hAnsi="Aptos" w:cs="Calibri"/>
           </w:rPr>
-          <w:t>essential_hypertension_01.</w:t>
+          <w:t>essential_hypertensi</w:t>
         </w:r>
         <w:r>
           <w:rPr>
             <w:rStyle w:val="Hyperlink"/>
             <w:rFonts w:ascii="Aptos" w:eastAsia="Times New Roman" w:hAnsi="Aptos" w:cs="Calibri"/>
           </w:rPr>
-          <w:t>pdf</w:t>
+          <w:t>o</w:t>
+        </w:r>
+        <w:r>
+          <w:rPr>
+            <w:rStyle w:val="Hyperlink"/>
+            <w:rFonts w:ascii="Aptos" w:eastAsia="Times New Roman" w:hAnsi="Aptos" w:cs="Calibri"/>
+          </w:rPr>
+          <w:t>n_01.pdf</w:t>
         </w:r>
       </w:hyperlink>
     </w:p>
@@ -1027,27 +962,7 @@
           <w:sz w:val="22"/>
           <w:szCs w:val="22"/>
         </w:rPr>
-        <w:t>Base Code Set</w:t>
-      </w:r>
-      <w:r>
-        <w:rPr>
-          <w:rFonts w:ascii="Aptos" w:eastAsia="Times New Roman" w:hAnsi="Aptos" w:cs="Calibri"/>
-          <w:b/>
-          <w:bCs/>
-          <w:sz w:val="22"/>
-          <w:szCs w:val="22"/>
-        </w:rPr>
-        <w:t xml:space="preserve"> as pdf</w:t>
-      </w:r>
-      <w:r>
-        <w:rPr>
-          <w:rFonts w:ascii="Aptos" w:eastAsia="Times New Roman" w:hAnsi="Aptos" w:cs="Calibri"/>
-          <w:b/>
-          <w:bCs/>
-          <w:sz w:val="22"/>
-          <w:szCs w:val="22"/>
-        </w:rPr>
-        <w:t xml:space="preserve">: </w:t>
+        <w:t xml:space="preserve">Base Code Set as pdf: </w:t>
       </w:r>
       <w:hyperlink r:id="rId18" w:history="1">
         <w:r>
@@ -1057,34 +972,7 @@
             <w:sz w:val="22"/>
             <w:szCs w:val="22"/>
           </w:rPr>
-          <w:t>pregnanc</w:t>
-        </w:r>
-        <w:r>
-          <w:rPr>
-            <w:rStyle w:val="Hyperlink"/>
-            <w:rFonts w:ascii="Aptos" w:eastAsia="Times New Roman" w:hAnsi="Aptos" w:cs="Calibri"/>
-            <w:sz w:val="22"/>
-            <w:szCs w:val="22"/>
-          </w:rPr>
-          <w:t>y</w:t>
-        </w:r>
-        <w:r>
-          <w:rPr>
-            <w:rStyle w:val="Hyperlink"/>
-            <w:rFonts w:ascii="Aptos" w:eastAsia="Times New Roman" w:hAnsi="Aptos" w:cs="Calibri"/>
-            <w:sz w:val="22"/>
-            <w:szCs w:val="22"/>
-          </w:rPr>
-          <w:t>_01_base.</w:t>
-        </w:r>
-        <w:r>
-          <w:rPr>
-            <w:rStyle w:val="Hyperlink"/>
-            <w:rFonts w:ascii="Aptos" w:eastAsia="Times New Roman" w:hAnsi="Aptos" w:cs="Calibri"/>
-            <w:sz w:val="22"/>
-            <w:szCs w:val="22"/>
-          </w:rPr>
-          <w:t>pdf</w:t>
+          <w:t>pregnancy_01_base.pdf</w:t>
         </w:r>
       </w:hyperlink>
     </w:p>
@@ -1196,23 +1084,7 @@
           <w:b/>
           <w:bCs/>
         </w:rPr>
-        <w:t>Reference Code Set</w:t>
-      </w:r>
-      <w:r>
-        <w:rPr>
-          <w:rFonts w:ascii="Aptos" w:eastAsia="Times New Roman" w:hAnsi="Aptos" w:cs="Calibri"/>
-          <w:b/>
-          <w:bCs/>
-        </w:rPr>
-        <w:t xml:space="preserve"> as pdf</w:t>
-      </w:r>
-      <w:r>
-        <w:rPr>
-          <w:rFonts w:ascii="Aptos" w:eastAsia="Times New Roman" w:hAnsi="Aptos" w:cs="Calibri"/>
-          <w:b/>
-          <w:bCs/>
-        </w:rPr>
-        <w:t>:</w:t>
+        <w:t>Reference Code Set as pdf:</w:t>
       </w:r>
       <w:r>
         <w:rPr>
@@ -1226,14 +1098,7 @@
             <w:rStyle w:val="Hyperlink"/>
             <w:rFonts w:ascii="Aptos" w:eastAsia="Times New Roman" w:hAnsi="Aptos" w:cs="Calibri"/>
           </w:rPr>
-          <w:t>pregnancy_01.</w:t>
-        </w:r>
-        <w:r>
-          <w:rPr>
-            <w:rStyle w:val="Hyperlink"/>
-            <w:rFonts w:ascii="Aptos" w:eastAsia="Times New Roman" w:hAnsi="Aptos" w:cs="Calibri"/>
-          </w:rPr>
-          <w:t>pdf</w:t>
+          <w:t>pregnancy_01.pdf</w:t>
         </w:r>
       </w:hyperlink>
     </w:p>
@@ -1363,27 +1228,7 @@
           <w:sz w:val="22"/>
           <w:szCs w:val="22"/>
         </w:rPr>
-        <w:t>Base Code Set</w:t>
-      </w:r>
-      <w:r>
-        <w:rPr>
-          <w:rFonts w:ascii="Aptos" w:eastAsia="Times New Roman" w:hAnsi="Aptos" w:cs="Calibri"/>
-          <w:b/>
-          <w:bCs/>
-          <w:sz w:val="22"/>
-          <w:szCs w:val="22"/>
-        </w:rPr>
-        <w:t xml:space="preserve"> as pdf</w:t>
-      </w:r>
-      <w:r>
-        <w:rPr>
-          <w:rFonts w:ascii="Aptos" w:eastAsia="Times New Roman" w:hAnsi="Aptos" w:cs="Calibri"/>
-          <w:b/>
-          <w:bCs/>
-          <w:sz w:val="22"/>
-          <w:szCs w:val="22"/>
-        </w:rPr>
-        <w:t xml:space="preserve">: </w:t>
+        <w:t xml:space="preserve">Base Code Set as pdf: </w:t>
       </w:r>
       <w:hyperlink r:id="rId24" w:history="1">
         <w:r>
@@ -1393,16 +1238,7 @@
             <w:sz w:val="22"/>
             <w:szCs w:val="22"/>
           </w:rPr>
-          <w:t>end_stage_renal_disease_01_base.</w:t>
-        </w:r>
-        <w:r>
-          <w:rPr>
-            <w:rStyle w:val="Hyperlink"/>
-            <w:rFonts w:ascii="Aptos" w:eastAsia="Times New Roman" w:hAnsi="Aptos" w:cs="Calibri"/>
-            <w:sz w:val="22"/>
-            <w:szCs w:val="22"/>
-          </w:rPr>
-          <w:t>pdf</w:t>
+          <w:t>end_stage_renal_disease_01_base.pdf</w:t>
         </w:r>
       </w:hyperlink>
     </w:p>
@@ -1521,23 +1357,7 @@
           <w:b/>
           <w:bCs/>
         </w:rPr>
-        <w:t>Reference Code Set</w:t>
-      </w:r>
-      <w:r>
-        <w:rPr>
-          <w:rFonts w:ascii="Aptos" w:eastAsia="Times New Roman" w:hAnsi="Aptos" w:cs="Calibri"/>
-          <w:b/>
-          <w:bCs/>
-        </w:rPr>
-        <w:t xml:space="preserve"> as pdf</w:t>
-      </w:r>
-      <w:r>
-        <w:rPr>
-          <w:rFonts w:ascii="Aptos" w:eastAsia="Times New Roman" w:hAnsi="Aptos" w:cs="Calibri"/>
-          <w:b/>
-          <w:bCs/>
-        </w:rPr>
-        <w:t>:</w:t>
+        <w:t>Reference Code Set as pdf:</w:t>
       </w:r>
       <w:r>
         <w:rPr>
@@ -1551,14 +1371,7 @@
             <w:rStyle w:val="Hyperlink"/>
             <w:rFonts w:ascii="Aptos" w:eastAsia="Times New Roman" w:hAnsi="Aptos" w:cs="Calibri"/>
           </w:rPr>
-          <w:t>end_stage_renal_disease_01.</w:t>
-        </w:r>
-        <w:r>
-          <w:rPr>
-            <w:rStyle w:val="Hyperlink"/>
-            <w:rFonts w:ascii="Aptos" w:eastAsia="Times New Roman" w:hAnsi="Aptos" w:cs="Calibri"/>
-          </w:rPr>
-          <w:t>pdf</w:t>
+          <w:t>end_stage_renal_disease_01.pdf</w:t>
         </w:r>
       </w:hyperlink>
     </w:p>
@@ -1687,27 +1500,7 @@
           <w:sz w:val="22"/>
           <w:szCs w:val="22"/>
         </w:rPr>
-        <w:t>Base Code Set</w:t>
-      </w:r>
-      <w:r>
-        <w:rPr>
-          <w:rFonts w:ascii="Aptos" w:eastAsia="Times New Roman" w:hAnsi="Aptos" w:cs="Calibri"/>
-          <w:b/>
-          <w:bCs/>
-          <w:sz w:val="22"/>
-          <w:szCs w:val="22"/>
-        </w:rPr>
-        <w:t xml:space="preserve"> as pdf</w:t>
-      </w:r>
-      <w:r>
-        <w:rPr>
-          <w:rFonts w:ascii="Aptos" w:eastAsia="Times New Roman" w:hAnsi="Aptos" w:cs="Calibri"/>
-          <w:b/>
-          <w:bCs/>
-          <w:sz w:val="22"/>
-          <w:szCs w:val="22"/>
-        </w:rPr>
-        <w:t xml:space="preserve">: </w:t>
+        <w:t xml:space="preserve">Base Code Set as pdf: </w:t>
       </w:r>
       <w:hyperlink r:id="rId30" w:history="1">
         <w:r>
@@ -1717,34 +1510,7 @@
             <w:sz w:val="22"/>
             <w:szCs w:val="22"/>
           </w:rPr>
-          <w:t>dialysis_services_</w:t>
-        </w:r>
-        <w:r>
-          <w:rPr>
-            <w:rStyle w:val="Hyperlink"/>
-            <w:rFonts w:ascii="Aptos" w:eastAsia="Times New Roman" w:hAnsi="Aptos" w:cs="Calibri"/>
-            <w:sz w:val="22"/>
-            <w:szCs w:val="22"/>
-          </w:rPr>
-          <w:t>0</w:t>
-        </w:r>
-        <w:r>
-          <w:rPr>
-            <w:rStyle w:val="Hyperlink"/>
-            <w:rFonts w:ascii="Aptos" w:eastAsia="Times New Roman" w:hAnsi="Aptos" w:cs="Calibri"/>
-            <w:sz w:val="22"/>
-            <w:szCs w:val="22"/>
-          </w:rPr>
-          <w:t>1_base.</w:t>
-        </w:r>
-        <w:r>
-          <w:rPr>
-            <w:rStyle w:val="Hyperlink"/>
-            <w:rFonts w:ascii="Aptos" w:eastAsia="Times New Roman" w:hAnsi="Aptos" w:cs="Calibri"/>
-            <w:sz w:val="22"/>
-            <w:szCs w:val="22"/>
-          </w:rPr>
-          <w:t>pdf</w:t>
+          <w:t>dialysis_services_01_base.pdf</w:t>
         </w:r>
       </w:hyperlink>
     </w:p>
@@ -1872,23 +1638,7 @@
           <w:b/>
           <w:bCs/>
         </w:rPr>
-        <w:t>Reference Code Set</w:t>
-      </w:r>
-      <w:r>
-        <w:rPr>
-          <w:rFonts w:ascii="Aptos" w:eastAsia="Times New Roman" w:hAnsi="Aptos" w:cs="Calibri"/>
-          <w:b/>
-          <w:bCs/>
-        </w:rPr>
-        <w:t xml:space="preserve"> as pdf</w:t>
-      </w:r>
-      <w:r>
-        <w:rPr>
-          <w:rFonts w:ascii="Aptos" w:eastAsia="Times New Roman" w:hAnsi="Aptos" w:cs="Calibri"/>
-          <w:b/>
-          <w:bCs/>
-        </w:rPr>
-        <w:t>:</w:t>
+        <w:t>Reference Code Set as pdf:</w:t>
       </w:r>
       <w:r>
         <w:rPr>
@@ -1902,14 +1652,7 @@
             <w:rStyle w:val="Hyperlink"/>
             <w:rFonts w:ascii="Aptos" w:eastAsia="Times New Roman" w:hAnsi="Aptos" w:cs="Calibri"/>
           </w:rPr>
-          <w:t>dialysis_services_01.</w:t>
-        </w:r>
-        <w:r>
-          <w:rPr>
-            <w:rStyle w:val="Hyperlink"/>
-            <w:rFonts w:ascii="Aptos" w:eastAsia="Times New Roman" w:hAnsi="Aptos" w:cs="Calibri"/>
-          </w:rPr>
-          <w:t>pdf</w:t>
+          <w:t>dialysis_services_01.pdf</w:t>
         </w:r>
       </w:hyperlink>
     </w:p>
@@ -2053,27 +1796,7 @@
           <w:sz w:val="22"/>
           <w:szCs w:val="22"/>
         </w:rPr>
-        <w:t>Base Code Set</w:t>
-      </w:r>
-      <w:r>
-        <w:rPr>
-          <w:rFonts w:ascii="Aptos" w:eastAsia="Times New Roman" w:hAnsi="Aptos" w:cs="Calibri"/>
-          <w:b/>
-          <w:bCs/>
-          <w:sz w:val="22"/>
-          <w:szCs w:val="22"/>
-        </w:rPr>
-        <w:t xml:space="preserve"> as pdf</w:t>
-      </w:r>
-      <w:r>
-        <w:rPr>
-          <w:rFonts w:ascii="Aptos" w:eastAsia="Times New Roman" w:hAnsi="Aptos" w:cs="Calibri"/>
-          <w:b/>
-          <w:bCs/>
-          <w:sz w:val="22"/>
-          <w:szCs w:val="22"/>
-        </w:rPr>
-        <w:t xml:space="preserve">: </w:t>
+        <w:t xml:space="preserve">Base Code Set as pdf: </w:t>
       </w:r>
       <w:hyperlink r:id="rId36" w:history="1">
         <w:r>
@@ -2083,25 +1806,7 @@
             <w:sz w:val="22"/>
             <w:szCs w:val="22"/>
           </w:rPr>
-          <w:t>kidney_transplant_01_base</w:t>
-        </w:r>
-        <w:r>
-          <w:rPr>
-            <w:rStyle w:val="Hyperlink"/>
-            <w:rFonts w:ascii="Aptos" w:eastAsia="Times New Roman" w:hAnsi="Aptos" w:cs="Calibri"/>
-            <w:sz w:val="22"/>
-            <w:szCs w:val="22"/>
-          </w:rPr>
-          <w:t>.</w:t>
-        </w:r>
-        <w:r>
-          <w:rPr>
-            <w:rStyle w:val="Hyperlink"/>
-            <w:rFonts w:ascii="Aptos" w:eastAsia="Times New Roman" w:hAnsi="Aptos" w:cs="Calibri"/>
-            <w:sz w:val="22"/>
-            <w:szCs w:val="22"/>
-          </w:rPr>
-          <w:t>pdf</w:t>
+          <w:t>kidney_transplant_01_base.pdf</w:t>
         </w:r>
       </w:hyperlink>
     </w:p>
@@ -2213,23 +1918,7 @@
           <w:b/>
           <w:bCs/>
         </w:rPr>
-        <w:t>Reference Code Set</w:t>
-      </w:r>
-      <w:r>
-        <w:rPr>
-          <w:rFonts w:ascii="Aptos" w:eastAsia="Times New Roman" w:hAnsi="Aptos" w:cs="Calibri"/>
-          <w:b/>
-          <w:bCs/>
-        </w:rPr>
-        <w:t xml:space="preserve"> as pdf</w:t>
-      </w:r>
-      <w:r>
-        <w:rPr>
-          <w:rFonts w:ascii="Aptos" w:eastAsia="Times New Roman" w:hAnsi="Aptos" w:cs="Calibri"/>
-          <w:b/>
-          <w:bCs/>
-        </w:rPr>
-        <w:t>:</w:t>
+        <w:t>Reference Code Set as pdf:</w:t>
       </w:r>
       <w:r>
         <w:rPr>
@@ -2243,14 +1932,7 @@
             <w:rStyle w:val="Hyperlink"/>
             <w:rFonts w:ascii="Aptos" w:eastAsia="Times New Roman" w:hAnsi="Aptos" w:cs="Calibri"/>
           </w:rPr>
-          <w:t>kidney_transplant_01.</w:t>
-        </w:r>
-        <w:r>
-          <w:rPr>
-            <w:rStyle w:val="Hyperlink"/>
-            <w:rFonts w:ascii="Aptos" w:eastAsia="Times New Roman" w:hAnsi="Aptos" w:cs="Calibri"/>
-          </w:rPr>
-          <w:t>pdf</w:t>
+          <w:t>kidney_transplant_01.pdf</w:t>
         </w:r>
       </w:hyperlink>
     </w:p>

</xml_diff>

<commit_message>
The extra R-SQL ETL code is removed from HTN pdf and word tsd
</commit_message>
<xml_diff>
--- a/health_dimensions/health condition - medical/htn_blood_pressure_cvr_03/htn_control_cvr_02_tsd_v01.docx
+++ b/health_dimensions/health condition - medical/htn_blood_pressure_cvr_03/htn_control_cvr_02_tsd_v01.docx
@@ -819,21 +819,7 @@
             <w:rStyle w:val="Hyperlink"/>
             <w:rFonts w:ascii="Aptos" w:eastAsia="Times New Roman" w:hAnsi="Aptos" w:cs="Calibri"/>
           </w:rPr>
-          <w:t>essential_hypertensi</w:t>
-        </w:r>
-        <w:r>
-          <w:rPr>
-            <w:rStyle w:val="Hyperlink"/>
-            <w:rFonts w:ascii="Aptos" w:eastAsia="Times New Roman" w:hAnsi="Aptos" w:cs="Calibri"/>
-          </w:rPr>
-          <w:t>o</w:t>
-        </w:r>
-        <w:r>
-          <w:rPr>
-            <w:rStyle w:val="Hyperlink"/>
-            <w:rFonts w:ascii="Aptos" w:eastAsia="Times New Roman" w:hAnsi="Aptos" w:cs="Calibri"/>
-          </w:rPr>
-          <w:t>n_01.pdf</w:t>
+          <w:t>essential_hypertension_01.pdf</w:t>
         </w:r>
       </w:hyperlink>
     </w:p>
@@ -1671,13 +1657,6 @@
     </w:p>
     <w:p>
       <w:pPr>
-        <w:rPr>
-          <w:rFonts w:ascii="Aptos" w:hAnsi="Aptos"/>
-        </w:rPr>
-      </w:pPr>
-    </w:p>
-    <w:p>
-      <w:pPr>
         <w:spacing w:after="0" w:line="240" w:lineRule="auto"/>
         <w:rPr>
           <w:rFonts w:ascii="Aptos" w:eastAsia="Times New Roman" w:hAnsi="Aptos" w:cs="Calibri"/>
@@ -1691,6 +1670,7 @@
           <w:b/>
           <w:color w:val="000000"/>
         </w:rPr>
+        <w:lastRenderedPageBreak/>
         <w:t>Kidney Transplant:</w:t>
       </w:r>
     </w:p>
@@ -1944,18 +1924,16 @@
           <w:szCs w:val="20"/>
         </w:rPr>
       </w:pPr>
-      <w:r>
+    </w:p>
+    <w:p>
+      <w:pPr>
         <w:rPr>
           <w:rFonts w:ascii="Aptos" w:hAnsi="Aptos"/>
           <w:sz w:val="20"/>
           <w:szCs w:val="20"/>
         </w:rPr>
-        <w:br w:type="page"/>
-      </w:r>
-    </w:p>
-    <w:p>
-      <w:pPr>
-        <w:spacing w:after="0" w:line="240" w:lineRule="auto"/>
+      </w:pPr>
+      <w:r>
         <w:rPr>
           <w:rFonts w:ascii="Aptos" w:eastAsia="Times New Roman" w:hAnsi="Aptos" w:cs="Calibri"/>
           <w:b/>
@@ -1963,16 +1941,6 @@
           <w:sz w:val="24"/>
           <w:szCs w:val="24"/>
         </w:rPr>
-      </w:pPr>
-      <w:r>
-        <w:rPr>
-          <w:rFonts w:ascii="Aptos" w:eastAsia="Times New Roman" w:hAnsi="Aptos" w:cs="Calibri"/>
-          <w:b/>
-          <w:color w:val="000000"/>
-          <w:sz w:val="24"/>
-          <w:szCs w:val="24"/>
-        </w:rPr>
-        <w:lastRenderedPageBreak/>
         <w:t>Advance Illness</w:t>
       </w:r>
       <w:r>
@@ -2995,6 +2963,7 @@
           <w:sz w:val="24"/>
           <w:szCs w:val="24"/>
         </w:rPr>
+        <w:lastRenderedPageBreak/>
         <w:t>Reference Code Set:</w:t>
       </w:r>
       <w:r>
@@ -3257,7 +3226,6 @@
           <w:sz w:val="24"/>
           <w:szCs w:val="24"/>
         </w:rPr>
-        <w:lastRenderedPageBreak/>
         <w:t>Outpatient (</w:t>
       </w:r>
       <w:r>
@@ -3430,85 +3398,15 @@
         </w:rPr>
         <w:t>_01.txt</w:t>
       </w:r>
-    </w:p>
-    <w:p>
-      <w:pPr>
+      <w:bookmarkEnd w:id="0"/>
+      <w:r>
         <w:rPr>
           <w:rFonts w:ascii="Aptos" w:hAnsi="Aptos"/>
-          <w:sz w:val="20"/>
-          <w:szCs w:val="20"/>
-        </w:rPr>
-      </w:pPr>
-    </w:p>
-    <w:bookmarkEnd w:id="0"/>
-    <w:p>
-      <w:pPr>
-        <w:spacing w:after="0" w:line="240" w:lineRule="auto"/>
-        <w:rPr>
-          <w:rFonts w:ascii="Aptos" w:hAnsi="Aptos"/>
-          <w:sz w:val="20"/>
-          <w:szCs w:val="20"/>
-        </w:rPr>
-      </w:pPr>
-    </w:p>
-    <w:p>
-      <w:pPr>
-        <w:rPr>
-          <w:rFonts w:ascii="Aptos" w:hAnsi="Aptos"/>
-          <w:b/>
+          <w:bCs/>
           <w:sz w:val="24"/>
           <w:szCs w:val="24"/>
         </w:rPr>
-      </w:pPr>
-    </w:p>
-    <w:p>
-      <w:pPr>
-        <w:rPr>
-          <w:rFonts w:ascii="Aptos" w:hAnsi="Aptos"/>
-          <w:b/>
-          <w:sz w:val="24"/>
-          <w:szCs w:val="24"/>
-        </w:rPr>
-      </w:pPr>
-      <w:r>
-        <w:rPr>
-          <w:rFonts w:ascii="Aptos" w:hAnsi="Aptos"/>
-          <w:b/>
-          <w:sz w:val="24"/>
-          <w:szCs w:val="24"/>
-        </w:rPr>
-        <w:t>ETL SQL Script(s)</w:t>
-      </w:r>
-      <w:r>
-        <w:rPr>
-          <w:rFonts w:ascii="Aptos" w:hAnsi="Aptos"/>
-          <w:b/>
-          <w:sz w:val="24"/>
-          <w:szCs w:val="24"/>
-        </w:rPr>
-        <w:t xml:space="preserve">:  </w:t>
-      </w:r>
-    </w:p>
-    <w:p>
-      <w:pPr>
-        <w:spacing w:after="0" w:line="240" w:lineRule="auto"/>
-        <w:jc w:val="both"/>
-        <w:rPr>
-          <w:rFonts w:ascii="Aptos" w:hAnsi="Aptos"/>
-          <w:bCs/>
-          <w:sz w:val="24"/>
-          <w:szCs w:val="24"/>
-        </w:rPr>
-      </w:pPr>
-      <w:r>
-        <w:rPr>
-          <w:rFonts w:ascii="Aptos" w:hAnsi="Aptos"/>
-          <w:bCs/>
-          <w:sz w:val="24"/>
-          <w:szCs w:val="24"/>
-        </w:rPr>
-        <w:tab/>
-        <w:t xml:space="preserve">MS SQL Server: </w:t>
+        <w:t xml:space="preserve"> </w:t>
       </w:r>
     </w:p>
     <w:sectPr>

</xml_diff>